<commit_message>
Q/A, Documentation and commentaries
</commit_message>
<xml_diff>
--- a/Perguntas_respodidas.docx
+++ b/Perguntas_respodidas.docx
@@ -38,15 +38,7 @@
       </w:pPr>
       <w:r>
         <w:rPr/>
-        <w:t>O mesmo código implementado em Spark é normalmente mais rápido que a implementação equivalente em MapReduce Po</w:t>
-      </w:r>
-      <w:r>
-        <w:rPr/>
-        <w:t>r</w:t>
-      </w:r>
-      <w:r>
-        <w:rPr/>
-        <w:t xml:space="preserve"> quê?</w:t>
+        <w:t>O mesmo código implementado em Spark é normalmente mais rápido que a implementação equivalente em MapReduce Por quê?</w:t>
       </w:r>
     </w:p>
     <w:p>
@@ -143,19 +135,7 @@
       </w:pPr>
       <w:r>
         <w:rPr/>
-        <w:t xml:space="preserve">Isso ocorre porque o </w:t>
-      </w:r>
-      <w:r>
-        <w:rPr/>
-        <w:t>g</w:t>
-      </w:r>
-      <w:r>
-        <w:rPr/>
-        <w:t>roupByKey</w:t>
-      </w:r>
-      <w:r>
-        <w:rPr/>
-        <w:t xml:space="preserve">  no processo de shuffle envia chaves repetidas sem nenhum tratamento para o próximo nó, enquanto o reduceByKey antes de efetuar o envio agrupa essas chaves. Sendo assim o reduceByKey envia menos informações e mais relevantes.</w:t>
+        <w:t>Isso ocorre porque o groupByKey  no processo de shuffle envia chaves repetidas sem nenhum tratamento para o próximo nó, enquanto o reduceByKey antes de efetuar o envio agrupa essas chaves. Sendo assim o reduceByKey envia menos informações e mais relevantes.</w:t>
       </w:r>
     </w:p>
     <w:p>
@@ -184,15 +164,7 @@
       </w:pPr>
       <w:r>
         <w:rPr/>
-        <w:t xml:space="preserve">Ele carrega um arquivo de texto </w:t>
-      </w:r>
-      <w:r>
-        <w:rPr/>
-        <w:t>que está no file system do hadoop</w:t>
-      </w:r>
-      <w:r>
-        <w:rPr/>
-        <w:t>.</w:t>
+        <w:t>Ele carrega um arquivo de texto que está no file system do hadoop.</w:t>
       </w:r>
     </w:p>
     <w:p>
@@ -214,23 +186,790 @@
         <w:rPr/>
         <w:t>Salva um arquivo com as palavras e a quantidade de repetições no HDFS.</w:t>
       </w:r>
-    </w:p>
-    <w:p>
-      <w:pPr>
-        <w:pStyle w:val="Normal"/>
-        <w:rPr/>
-      </w:pPr>
-      <w:r>
-        <w:rPr/>
-      </w:r>
-    </w:p>
-    <w:p>
-      <w:pPr>
-        <w:pStyle w:val="Normal"/>
-        <w:rPr/>
-      </w:pPr>
-      <w:r>
-        <w:rPr/>
+      <w:r>
+        <w:br w:type="page"/>
+      </w:r>
+    </w:p>
+    <w:p>
+      <w:pPr>
+        <w:pStyle w:val="Normal"/>
+        <w:rPr/>
+      </w:pPr>
+      <w:r>
+        <w:rPr/>
+        <w:t>Questões praticas. (Estará ao lado de todas as questões o csv gerado que o corresponde a resposta)</w:t>
+      </w:r>
+    </w:p>
+    <w:p>
+      <w:pPr>
+        <w:pStyle w:val="Normal"/>
+        <w:rPr/>
+      </w:pPr>
+      <w:r>
+        <w:rPr/>
+      </w:r>
+    </w:p>
+    <w:p>
+      <w:pPr>
+        <w:pStyle w:val="Normal"/>
+        <w:rPr/>
+      </w:pPr>
+      <w:r>
+        <w:rPr/>
+      </w:r>
+    </w:p>
+    <w:p>
+      <w:pPr>
+        <w:pStyle w:val="Normal"/>
+        <w:rPr/>
+      </w:pPr>
+      <w:r>
+        <w:rPr/>
+        <w:t>Número de hosts únicos (unique_hosts.csv):</w:t>
+      </w:r>
+    </w:p>
+    <w:p>
+      <w:pPr>
+        <w:pStyle w:val="Normal"/>
+        <w:rPr/>
+      </w:pPr>
+      <w:r>
+        <w:rPr/>
+        <w:t>137978</w:t>
+      </w:r>
+    </w:p>
+    <w:p>
+      <w:pPr>
+        <w:pStyle w:val="Normal"/>
+        <w:rPr/>
+      </w:pPr>
+      <w:r>
+        <w:rPr/>
+      </w:r>
+    </w:p>
+    <w:p>
+      <w:pPr>
+        <w:pStyle w:val="Normal"/>
+        <w:rPr/>
+      </w:pPr>
+      <w:r>
+        <w:rPr/>
+        <w:t>O total de erros 404 (error_404_count.csv):</w:t>
+      </w:r>
+    </w:p>
+    <w:p>
+      <w:pPr>
+        <w:pStyle w:val="Normal"/>
+        <w:rPr/>
+      </w:pPr>
+      <w:r>
+        <w:rPr/>
+        <w:t>20901</w:t>
+      </w:r>
+    </w:p>
+    <w:p>
+      <w:pPr>
+        <w:pStyle w:val="Normal"/>
+        <w:rPr/>
+      </w:pPr>
+      <w:r>
+        <w:rPr/>
+      </w:r>
+    </w:p>
+    <w:p>
+      <w:pPr>
+        <w:pStyle w:val="Normal"/>
+        <w:rPr/>
+      </w:pPr>
+      <w:r>
+        <w:rPr/>
+        <w:t>As 5 URLs que mais causaram erro 404 (</w:t>
+      </w:r>
+      <w:r>
+        <w:rPr/>
+        <w:t>error_404_count_top_urls.csv</w:t>
+      </w:r>
+      <w:r>
+        <w:rPr/>
+        <w:t>):</w:t>
+      </w:r>
+    </w:p>
+    <w:p>
+      <w:pPr>
+        <w:pStyle w:val="Normal"/>
+        <w:rPr/>
+      </w:pPr>
+      <w:r>
+        <w:rPr/>
+        <w:t>ts8-1.westwood.ts.ucla.edu/images/Nasa-logo.gif - 37</w:t>
+      </w:r>
+    </w:p>
+    <w:p>
+      <w:pPr>
+        <w:pStyle w:val="Normal"/>
+        <w:rPr/>
+      </w:pPr>
+      <w:r>
+        <w:rPr/>
+        <w:t>nexus.mlckew.edu.au/images/nasa-logo.gif - 34</w:t>
+      </w:r>
+    </w:p>
+    <w:p>
+      <w:pPr>
+        <w:pStyle w:val="Normal"/>
+        <w:rPr/>
+      </w:pPr>
+      <w:r>
+        <w:rPr/>
+        <w:t>203.13.168.17/images/nasa-logo.gif - 25</w:t>
+      </w:r>
+    </w:p>
+    <w:p>
+      <w:pPr>
+        <w:pStyle w:val="Normal"/>
+        <w:rPr/>
+      </w:pPr>
+      <w:r>
+        <w:rPr/>
+        <w:t>203.13.168.24/images/nasa-logo.gif - 25</w:t>
+      </w:r>
+    </w:p>
+    <w:p>
+      <w:pPr>
+        <w:pStyle w:val="Normal"/>
+        <w:rPr/>
+      </w:pPr>
+      <w:r>
+        <w:rPr/>
+        <w:t>onramp2-9.onr.com/images/nasa-logo.gif – 22</w:t>
+      </w:r>
+    </w:p>
+    <w:p>
+      <w:pPr>
+        <w:pStyle w:val="Normal"/>
+        <w:rPr/>
+      </w:pPr>
+      <w:r>
+        <w:rPr/>
+      </w:r>
+    </w:p>
+    <w:p>
+      <w:pPr>
+        <w:pStyle w:val="Normal"/>
+        <w:rPr/>
+      </w:pPr>
+      <w:r>
+        <w:rPr/>
+        <w:t xml:space="preserve">Quantidade de erros 404 por dia (error_404_count_by_day.csv): </w:t>
+      </w:r>
+    </w:p>
+    <w:p>
+      <w:pPr>
+        <w:pStyle w:val="Normal"/>
+        <w:rPr/>
+      </w:pPr>
+      <w:r>
+        <w:rPr/>
+        <w:t>1995-07-27 - 336</w:t>
+      </w:r>
+    </w:p>
+    <w:p>
+      <w:pPr>
+        <w:pStyle w:val="Normal"/>
+        <w:rPr/>
+      </w:pPr>
+      <w:r>
+        <w:rPr/>
+        <w:t>1995-07-13  - 532</w:t>
+      </w:r>
+    </w:p>
+    <w:p>
+      <w:pPr>
+        <w:pStyle w:val="Normal"/>
+        <w:rPr/>
+      </w:pPr>
+      <w:r>
+        <w:rPr/>
+        <w:t>1995-08-24 - 420</w:t>
+      </w:r>
+    </w:p>
+    <w:p>
+      <w:pPr>
+        <w:pStyle w:val="Normal"/>
+        <w:rPr/>
+      </w:pPr>
+      <w:r>
+        <w:rPr/>
+        <w:t>1995-07-07 - 570</w:t>
+      </w:r>
+    </w:p>
+    <w:p>
+      <w:pPr>
+        <w:pStyle w:val="Normal"/>
+        <w:rPr/>
+      </w:pPr>
+      <w:r>
+        <w:rPr/>
+        <w:t>1995-07-12 - 471</w:t>
+      </w:r>
+    </w:p>
+    <w:p>
+      <w:pPr>
+        <w:pStyle w:val="Normal"/>
+        <w:rPr/>
+      </w:pPr>
+      <w:r>
+        <w:rPr/>
+        <w:t>1995-07-06 - 640</w:t>
+      </w:r>
+    </w:p>
+    <w:p>
+      <w:pPr>
+        <w:pStyle w:val="Normal"/>
+        <w:rPr/>
+      </w:pPr>
+      <w:r>
+        <w:rPr/>
+        <w:t>1995-07-17 - 406</w:t>
+      </w:r>
+    </w:p>
+    <w:p>
+      <w:pPr>
+        <w:pStyle w:val="Normal"/>
+        <w:rPr/>
+      </w:pPr>
+      <w:r>
+        <w:rPr/>
+        <w:t>1995-08-11 - 263</w:t>
+      </w:r>
+    </w:p>
+    <w:p>
+      <w:pPr>
+        <w:pStyle w:val="Normal"/>
+        <w:rPr/>
+      </w:pPr>
+      <w:r>
+        <w:rPr/>
+        <w:t>1995-07-01 - 316</w:t>
+      </w:r>
+    </w:p>
+    <w:p>
+      <w:pPr>
+        <w:pStyle w:val="Normal"/>
+        <w:rPr/>
+      </w:pPr>
+      <w:r>
+        <w:rPr/>
+        <w:t>1995-08-03 - 304</w:t>
+      </w:r>
+    </w:p>
+    <w:p>
+      <w:pPr>
+        <w:pStyle w:val="Normal"/>
+        <w:rPr/>
+      </w:pPr>
+      <w:r>
+        <w:rPr/>
+        <w:t>1995-07-22 - 192</w:t>
+      </w:r>
+    </w:p>
+    <w:p>
+      <w:pPr>
+        <w:pStyle w:val="Normal"/>
+        <w:rPr/>
+      </w:pPr>
+      <w:r>
+        <w:rPr/>
+        <w:t>1995-07-23 - 233</w:t>
+      </w:r>
+    </w:p>
+    <w:p>
+      <w:pPr>
+        <w:pStyle w:val="Normal"/>
+        <w:rPr/>
+      </w:pPr>
+      <w:r>
+        <w:rPr/>
+        <w:t>1995-08-15 - 327</w:t>
+      </w:r>
+    </w:p>
+    <w:p>
+      <w:pPr>
+        <w:pStyle w:val="Normal"/>
+        <w:rPr/>
+      </w:pPr>
+      <w:r>
+        <w:rPr/>
+        <w:t>1995-07-02 - 291</w:t>
+      </w:r>
+    </w:p>
+    <w:p>
+      <w:pPr>
+        <w:pStyle w:val="Normal"/>
+        <w:rPr/>
+      </w:pPr>
+      <w:r>
+        <w:rPr/>
+        <w:t>1995-08-07 - 537</w:t>
+      </w:r>
+    </w:p>
+    <w:p>
+      <w:pPr>
+        <w:pStyle w:val="Normal"/>
+        <w:rPr/>
+      </w:pPr>
+      <w:r>
+        <w:rPr/>
+        <w:t>1995-07-24 - 328</w:t>
+      </w:r>
+    </w:p>
+    <w:p>
+      <w:pPr>
+        <w:pStyle w:val="Normal"/>
+        <w:rPr/>
+      </w:pPr>
+      <w:r>
+        <w:rPr/>
+        <w:t>1995-08-27 - 370</w:t>
+      </w:r>
+    </w:p>
+    <w:p>
+      <w:pPr>
+        <w:pStyle w:val="Normal"/>
+        <w:rPr/>
+      </w:pPr>
+      <w:r>
+        <w:rPr/>
+        <w:t>1995-07-16 - 257</w:t>
+      </w:r>
+    </w:p>
+    <w:p>
+      <w:pPr>
+        <w:pStyle w:val="Normal"/>
+        <w:rPr/>
+      </w:pPr>
+      <w:r>
+        <w:rPr/>
+        <w:t>1995-08-09 - 279</w:t>
+      </w:r>
+    </w:p>
+    <w:p>
+      <w:pPr>
+        <w:pStyle w:val="Normal"/>
+        <w:rPr/>
+      </w:pPr>
+      <w:r>
+        <w:rPr/>
+        <w:t>1995-08-01 - 243</w:t>
+      </w:r>
+    </w:p>
+    <w:p>
+      <w:pPr>
+        <w:pStyle w:val="Normal"/>
+        <w:rPr/>
+      </w:pPr>
+      <w:r>
+        <w:rPr/>
+        <w:t>1995-08-10 - 315</w:t>
+      </w:r>
+    </w:p>
+    <w:p>
+      <w:pPr>
+        <w:pStyle w:val="Normal"/>
+        <w:rPr/>
+      </w:pPr>
+      <w:r>
+        <w:rPr/>
+        <w:t>1995-08-29 - 420</w:t>
+      </w:r>
+    </w:p>
+    <w:p>
+      <w:pPr>
+        <w:pStyle w:val="Normal"/>
+        <w:rPr/>
+      </w:pPr>
+      <w:r>
+        <w:rPr/>
+        <w:t>1995-07-14 - 413</w:t>
+      </w:r>
+    </w:p>
+    <w:p>
+      <w:pPr>
+        <w:pStyle w:val="Normal"/>
+        <w:rPr/>
+      </w:pPr>
+      <w:r>
+        <w:rPr/>
+        <w:t>1995-08-22 - 288</w:t>
+      </w:r>
+    </w:p>
+    <w:p>
+      <w:pPr>
+        <w:pStyle w:val="Normal"/>
+        <w:rPr/>
+      </w:pPr>
+      <w:r>
+        <w:rPr/>
+        <w:t>1995-08-08 - 391</w:t>
+      </w:r>
+    </w:p>
+    <w:p>
+      <w:pPr>
+        <w:pStyle w:val="Normal"/>
+        <w:rPr/>
+      </w:pPr>
+      <w:r>
+        <w:rPr/>
+        <w:t>1995-07-11 - 471</w:t>
+      </w:r>
+    </w:p>
+    <w:p>
+      <w:pPr>
+        <w:pStyle w:val="Normal"/>
+        <w:rPr/>
+      </w:pPr>
+      <w:r>
+        <w:rPr/>
+        <w:t>1995-08-13 - 216</w:t>
+      </w:r>
+    </w:p>
+    <w:p>
+      <w:pPr>
+        <w:pStyle w:val="Normal"/>
+        <w:rPr/>
+      </w:pPr>
+      <w:r>
+        <w:rPr/>
+        <w:t>1995-07-19 - 639</w:t>
+      </w:r>
+    </w:p>
+    <w:p>
+      <w:pPr>
+        <w:pStyle w:val="Normal"/>
+        <w:rPr/>
+      </w:pPr>
+      <w:r>
+        <w:rPr/>
+        <w:t>1995-07-25 - 461</w:t>
+      </w:r>
+    </w:p>
+    <w:p>
+      <w:pPr>
+        <w:pStyle w:val="Normal"/>
+        <w:rPr/>
+      </w:pPr>
+      <w:r>
+        <w:rPr/>
+        <w:t>1995-08-31 - 526</w:t>
+      </w:r>
+    </w:p>
+    <w:p>
+      <w:pPr>
+        <w:pStyle w:val="Normal"/>
+        <w:rPr/>
+      </w:pPr>
+      <w:r>
+        <w:rPr/>
+        <w:t>1995-07-05 - 497</w:t>
+      </w:r>
+    </w:p>
+    <w:p>
+      <w:pPr>
+        <w:pStyle w:val="Normal"/>
+        <w:rPr/>
+      </w:pPr>
+      <w:r>
+        <w:rPr/>
+        <w:t>1995-08-18 -256</w:t>
+      </w:r>
+    </w:p>
+    <w:p>
+      <w:pPr>
+        <w:pStyle w:val="Normal"/>
+        <w:rPr/>
+      </w:pPr>
+      <w:r>
+        <w:rPr/>
+        <w:t>1995-07-04 - 359</w:t>
+      </w:r>
+    </w:p>
+    <w:p>
+      <w:pPr>
+        <w:pStyle w:val="Normal"/>
+        <w:rPr/>
+      </w:pPr>
+      <w:r>
+        <w:rPr/>
+        <w:t>1995-08-04 - 346</w:t>
+      </w:r>
+    </w:p>
+    <w:p>
+      <w:pPr>
+        <w:pStyle w:val="Normal"/>
+        <w:rPr/>
+      </w:pPr>
+      <w:r>
+        <w:rPr/>
+        <w:t>1995-08-19 - 209</w:t>
+      </w:r>
+    </w:p>
+    <w:p>
+      <w:pPr>
+        <w:pStyle w:val="Normal"/>
+        <w:rPr/>
+      </w:pPr>
+      <w:r>
+        <w:rPr/>
+        <w:t>1995-07-18 - 465</w:t>
+      </w:r>
+    </w:p>
+    <w:p>
+      <w:pPr>
+        <w:pStyle w:val="Normal"/>
+        <w:rPr/>
+      </w:pPr>
+      <w:r>
+        <w:rPr/>
+        <w:t>1995-08-05 - 236</w:t>
+      </w:r>
+    </w:p>
+    <w:p>
+      <w:pPr>
+        <w:pStyle w:val="Normal"/>
+        <w:rPr/>
+      </w:pPr>
+      <w:r>
+        <w:rPr/>
+        <w:t>1995-08-26 - 366</w:t>
+      </w:r>
+    </w:p>
+    <w:p>
+      <w:pPr>
+        <w:pStyle w:val="Normal"/>
+        <w:rPr/>
+      </w:pPr>
+      <w:r>
+        <w:rPr/>
+        <w:t>1995-08-12 - 196</w:t>
+      </w:r>
+    </w:p>
+    <w:p>
+      <w:pPr>
+        <w:pStyle w:val="Normal"/>
+        <w:rPr/>
+      </w:pPr>
+      <w:r>
+        <w:rPr/>
+        <w:t>1995-07-09 - 348</w:t>
+      </w:r>
+    </w:p>
+    <w:p>
+      <w:pPr>
+        <w:pStyle w:val="Normal"/>
+        <w:rPr/>
+      </w:pPr>
+      <w:r>
+        <w:rPr/>
+        <w:t>1995-08-16 - 259</w:t>
+      </w:r>
+    </w:p>
+    <w:p>
+      <w:pPr>
+        <w:pStyle w:val="Normal"/>
+        <w:rPr/>
+      </w:pPr>
+      <w:r>
+        <w:rPr/>
+        <w:t>1995-08-28 - 410</w:t>
+      </w:r>
+    </w:p>
+    <w:p>
+      <w:pPr>
+        <w:pStyle w:val="Normal"/>
+        <w:rPr/>
+      </w:pPr>
+      <w:r>
+        <w:rPr/>
+        <w:t>1995-07-21 - 334</w:t>
+      </w:r>
+    </w:p>
+    <w:p>
+      <w:pPr>
+        <w:pStyle w:val="Normal"/>
+        <w:rPr/>
+      </w:pPr>
+      <w:r>
+        <w:rPr/>
+        <w:t>1995-07-15 - 254</w:t>
+      </w:r>
+    </w:p>
+    <w:p>
+      <w:pPr>
+        <w:pStyle w:val="Normal"/>
+        <w:rPr/>
+      </w:pPr>
+      <w:r>
+        <w:rPr/>
+        <w:t>1995-08-25 - 415</w:t>
+      </w:r>
+    </w:p>
+    <w:p>
+      <w:pPr>
+        <w:pStyle w:val="Normal"/>
+        <w:rPr/>
+      </w:pPr>
+      <w:r>
+        <w:rPr/>
+        <w:t>1995-07-26 - 336</w:t>
+      </w:r>
+    </w:p>
+    <w:p>
+      <w:pPr>
+        <w:pStyle w:val="Normal"/>
+        <w:rPr/>
+      </w:pPr>
+      <w:r>
+        <w:rPr/>
+        <w:t>1995-07-08 - 302</w:t>
+      </w:r>
+    </w:p>
+    <w:p>
+      <w:pPr>
+        <w:pStyle w:val="Normal"/>
+        <w:rPr/>
+      </w:pPr>
+      <w:r>
+        <w:rPr/>
+        <w:t>1995-07-28 - 94</w:t>
+      </w:r>
+    </w:p>
+    <w:p>
+      <w:pPr>
+        <w:pStyle w:val="Normal"/>
+        <w:rPr/>
+      </w:pPr>
+      <w:r>
+        <w:rPr/>
+        <w:t>1995-08-20 - 312</w:t>
+      </w:r>
+    </w:p>
+    <w:p>
+      <w:pPr>
+        <w:pStyle w:val="Normal"/>
+        <w:rPr/>
+      </w:pPr>
+      <w:r>
+        <w:rPr/>
+        <w:t>1995-07-20 - 428</w:t>
+      </w:r>
+    </w:p>
+    <w:p>
+      <w:pPr>
+        <w:pStyle w:val="Normal"/>
+        <w:rPr/>
+      </w:pPr>
+      <w:r>
+        <w:rPr/>
+        <w:t>1995-07-03 - 474</w:t>
+      </w:r>
+    </w:p>
+    <w:p>
+      <w:pPr>
+        <w:pStyle w:val="Normal"/>
+        <w:rPr/>
+      </w:pPr>
+      <w:r>
+        <w:rPr/>
+        <w:t>1995-08-14 - 287</w:t>
+      </w:r>
+    </w:p>
+    <w:p>
+      <w:pPr>
+        <w:pStyle w:val="Normal"/>
+        <w:rPr/>
+      </w:pPr>
+      <w:r>
+        <w:rPr/>
+        <w:t>1995-08-23 - 345</w:t>
+      </w:r>
+    </w:p>
+    <w:p>
+      <w:pPr>
+        <w:pStyle w:val="Normal"/>
+        <w:rPr/>
+      </w:pPr>
+      <w:r>
+        <w:rPr/>
+        <w:t>1995-08-17 - 271</w:t>
+      </w:r>
+    </w:p>
+    <w:p>
+      <w:pPr>
+        <w:pStyle w:val="Normal"/>
+        <w:rPr/>
+      </w:pPr>
+      <w:r>
+        <w:rPr/>
+        <w:t>1995-08-21 - 305</w:t>
+      </w:r>
+    </w:p>
+    <w:p>
+      <w:pPr>
+        <w:pStyle w:val="Normal"/>
+        <w:rPr/>
+      </w:pPr>
+      <w:r>
+        <w:rPr/>
+        <w:t>1995-07-10 - 398</w:t>
+      </w:r>
+    </w:p>
+    <w:p>
+      <w:pPr>
+        <w:pStyle w:val="Normal"/>
+        <w:rPr/>
+      </w:pPr>
+      <w:r>
+        <w:rPr/>
+        <w:t>1995-08-30 - 571</w:t>
+      </w:r>
+    </w:p>
+    <w:p>
+      <w:pPr>
+        <w:pStyle w:val="Normal"/>
+        <w:rPr/>
+      </w:pPr>
+      <w:r>
+        <w:rPr/>
+        <w:t>1995-08-06 – 373</w:t>
+      </w:r>
+    </w:p>
+    <w:p>
+      <w:pPr>
+        <w:pStyle w:val="Normal"/>
+        <w:rPr/>
+      </w:pPr>
+      <w:r>
+        <w:rPr/>
+      </w:r>
+    </w:p>
+    <w:p>
+      <w:pPr>
+        <w:pStyle w:val="Normal"/>
+        <w:rPr/>
+      </w:pPr>
+      <w:r>
+        <w:rPr/>
+        <w:t>O total de bytes retornado (total_bytes.csv):</w:t>
+      </w:r>
+    </w:p>
+    <w:p>
+      <w:pPr>
+        <w:pStyle w:val="Normal"/>
+        <w:rPr/>
+      </w:pPr>
+      <w:r>
+        <w:rPr/>
+        <w:t>65524314915</w:t>
       </w:r>
     </w:p>
     <w:sectPr>
@@ -240,6 +979,7 @@
       <w:pgNumType w:fmt="decimal"/>
       <w:formProt w:val="false"/>
       <w:textDirection w:val="lrTb"/>
+      <w:docGrid w:type="default" w:linePitch="240" w:charSpace="4294961151"/>
     </w:sectPr>
   </w:body>
 </w:document>
@@ -251,15 +991,12 @@
     <w:rPrDefault>
       <w:rPr>
         <w:rFonts w:ascii="Liberation Serif" w:hAnsi="Liberation Serif" w:eastAsia="Noto Sans CJK SC Regular" w:cs="FreeSans"/>
-        <w:sz w:val="24"/>
         <w:szCs w:val="24"/>
         <w:lang w:val="pt-BR" w:eastAsia="zh-CN" w:bidi="hi-IN"/>
       </w:rPr>
     </w:rPrDefault>
     <w:pPrDefault>
-      <w:pPr>
-        <w:widowControl/>
-      </w:pPr>
+      <w:pPr/>
     </w:pPrDefault>
   </w:docDefaults>
   <w:style w:type="paragraph" w:styleId="Normal">
@@ -267,10 +1004,12 @@
     <w:qFormat/>
     <w:pPr>
       <w:widowControl/>
+      <w:bidi w:val="0"/>
+      <w:jc w:val="left"/>
     </w:pPr>
     <w:rPr>
       <w:rFonts w:ascii="Liberation Serif" w:hAnsi="Liberation Serif" w:eastAsia="Noto Sans CJK SC Regular" w:cs="FreeSans"/>
-      <w:color w:val="auto"/>
+      <w:color w:val="00000A"/>
       <w:sz w:val="24"/>
       <w:szCs w:val="24"/>
       <w:lang w:val="pt-BR" w:eastAsia="zh-CN" w:bidi="hi-IN"/>

</xml_diff>